<commit_message>
Anpassung User Guide, Feedback in UI beim Anlegen von Contributern
</commit_message>
<xml_diff>
--- a/docs/Pflichtenheft.docx
+++ b/docs/Pflichtenheft.docx
@@ -3990,7 +3990,25 @@
           <w:szCs w:val="24"/>
           <w:lang w:eastAsia="de-DE"/>
         </w:rPr>
-        <w:t>Der Benutzer hat die Möglichkeit Fragekatalog</w:t>
+        <w:t>Der Benutzer hat die Möglichkeit Frage</w:t>
+      </w:r>
+      <w:r>
+        <w:rPr>
+          <w:rFonts w:eastAsia="Times New Roman" w:cstheme="minorHAnsi"/>
+          <w:sz w:val="24"/>
+          <w:szCs w:val="24"/>
+          <w:lang w:eastAsia="de-DE"/>
+        </w:rPr>
+        <w:t>n</w:t>
+      </w:r>
+      <w:r>
+        <w:rPr>
+          <w:rFonts w:eastAsia="Times New Roman" w:cstheme="minorHAnsi"/>
+          <w:sz w:val="24"/>
+          <w:szCs w:val="24"/>
+          <w:lang w:eastAsia="de-DE"/>
+        </w:rPr>
+        <w:t>katalog</w:t>
       </w:r>
       <w:r>
         <w:rPr>
@@ -4033,7 +4051,25 @@
           <w:szCs w:val="24"/>
           <w:lang w:eastAsia="de-DE"/>
         </w:rPr>
-        <w:t>Für einen Fragekatalog können beliebig viele Fragen erstellt werden</w:t>
+        <w:t>Für einen Frage</w:t>
+      </w:r>
+      <w:r>
+        <w:rPr>
+          <w:rFonts w:eastAsia="Times New Roman" w:cstheme="minorHAnsi"/>
+          <w:sz w:val="24"/>
+          <w:szCs w:val="24"/>
+          <w:lang w:eastAsia="de-DE"/>
+        </w:rPr>
+        <w:t>n</w:t>
+      </w:r>
+      <w:r>
+        <w:rPr>
+          <w:rFonts w:eastAsia="Times New Roman" w:cstheme="minorHAnsi"/>
+          <w:sz w:val="24"/>
+          <w:szCs w:val="24"/>
+          <w:lang w:eastAsia="de-DE"/>
+        </w:rPr>
+        <w:t>katalog können beliebig viele Fragen erstellt werden</w:t>
       </w:r>
     </w:p>
     <w:p>
@@ -4167,7 +4203,25 @@
           <w:szCs w:val="24"/>
           <w:lang w:eastAsia="de-DE"/>
         </w:rPr>
-        <w:t>Für das Spiel wird ein Fragekatalog ausgewählt, in dem sich eine gewisse Anzahl an Fragen befindet</w:t>
+        <w:t>Für das Spiel wird ein Frage</w:t>
+      </w:r>
+      <w:r>
+        <w:rPr>
+          <w:rFonts w:eastAsia="Times New Roman" w:cstheme="minorHAnsi"/>
+          <w:sz w:val="24"/>
+          <w:szCs w:val="24"/>
+          <w:lang w:eastAsia="de-DE"/>
+        </w:rPr>
+        <w:t>n</w:t>
+      </w:r>
+      <w:r>
+        <w:rPr>
+          <w:rFonts w:eastAsia="Times New Roman" w:cstheme="minorHAnsi"/>
+          <w:sz w:val="24"/>
+          <w:szCs w:val="24"/>
+          <w:lang w:eastAsia="de-DE"/>
+        </w:rPr>
+        <w:t>katalog ausgewählt, in dem sich eine gewisse Anzahl an Fragen befindet</w:t>
       </w:r>
     </w:p>
     <w:p>
@@ -4303,6 +4357,8 @@
         </w:rPr>
         <w:t xml:space="preserve">, welches bei Erstellen der Frage gewählt werden kann. </w:t>
       </w:r>
+      <w:bookmarkStart w:id="3" w:name="_GoBack"/>
+      <w:bookmarkEnd w:id="3"/>
     </w:p>
     <w:p>
       <w:pPr>
@@ -4337,7 +4393,7 @@
           <w:lang w:eastAsia="de-DE"/>
         </w:rPr>
       </w:pPr>
-      <w:bookmarkStart w:id="3" w:name="_Toc514932666"/>
+      <w:bookmarkStart w:id="4" w:name="_Toc514932666"/>
       <w:r>
         <w:rPr>
           <w:rFonts w:eastAsia="Times New Roman"/>
@@ -4346,7 +4402,7 @@
         <w:lastRenderedPageBreak/>
         <w:t>Wunschkriterien</w:t>
       </w:r>
-      <w:bookmarkEnd w:id="3"/>
+      <w:bookmarkEnd w:id="4"/>
     </w:p>
     <w:p>
       <w:pPr>
@@ -4607,7 +4663,7 @@
           <w:lang w:eastAsia="de-DE"/>
         </w:rPr>
       </w:pPr>
-      <w:bookmarkStart w:id="4" w:name="_Toc514932667"/>
+      <w:bookmarkStart w:id="5" w:name="_Toc514932667"/>
       <w:r>
         <w:rPr>
           <w:rFonts w:eastAsia="Times New Roman"/>
@@ -4615,7 +4671,7 @@
         </w:rPr>
         <w:t>Abgrenzungskriterien</w:t>
       </w:r>
-      <w:bookmarkEnd w:id="4"/>
+      <w:bookmarkEnd w:id="5"/>
       <w:r>
         <w:rPr>
           <w:rFonts w:eastAsia="Times New Roman"/>
@@ -4696,12 +4752,12 @@
       <w:pPr>
         <w:pStyle w:val="berschrift1"/>
       </w:pPr>
-      <w:bookmarkStart w:id="5" w:name="_Toc514932668"/>
+      <w:bookmarkStart w:id="6" w:name="_Toc514932668"/>
       <w:r>
         <w:lastRenderedPageBreak/>
         <w:t>Produkteinsatz</w:t>
       </w:r>
-      <w:bookmarkEnd w:id="5"/>
+      <w:bookmarkEnd w:id="6"/>
     </w:p>
     <w:p>
       <w:pPr>
@@ -4742,7 +4798,7 @@
           <w:lang w:eastAsia="de-DE"/>
         </w:rPr>
       </w:pPr>
-      <w:bookmarkStart w:id="6" w:name="_Toc514932669"/>
+      <w:bookmarkStart w:id="7" w:name="_Toc514932669"/>
       <w:r>
         <w:rPr>
           <w:rFonts w:eastAsia="Times New Roman"/>
@@ -4750,7 +4806,7 @@
         </w:rPr>
         <w:t>Anwendungsbereiche</w:t>
       </w:r>
-      <w:bookmarkEnd w:id="6"/>
+      <w:bookmarkEnd w:id="7"/>
       <w:r>
         <w:rPr>
           <w:rFonts w:eastAsia="Times New Roman"/>
@@ -4800,7 +4856,7 @@
           <w:lang w:eastAsia="de-DE"/>
         </w:rPr>
       </w:pPr>
-      <w:bookmarkStart w:id="7" w:name="_Toc514932670"/>
+      <w:bookmarkStart w:id="8" w:name="_Toc514932670"/>
       <w:r>
         <w:rPr>
           <w:rFonts w:eastAsia="Times New Roman"/>
@@ -4808,7 +4864,7 @@
         </w:rPr>
         <w:t>Zielgruppen</w:t>
       </w:r>
-      <w:bookmarkEnd w:id="7"/>
+      <w:bookmarkEnd w:id="8"/>
     </w:p>
     <w:p>
       <w:pPr>
@@ -4851,7 +4907,7 @@
           <w:lang w:eastAsia="de-DE"/>
         </w:rPr>
       </w:pPr>
-      <w:bookmarkStart w:id="8" w:name="_Toc514932671"/>
+      <w:bookmarkStart w:id="9" w:name="_Toc514932671"/>
       <w:r>
         <w:rPr>
           <w:rFonts w:eastAsia="Times New Roman"/>
@@ -4859,7 +4915,7 @@
         </w:rPr>
         <w:t>Betriebsbedingungen</w:t>
       </w:r>
-      <w:bookmarkEnd w:id="8"/>
+      <w:bookmarkEnd w:id="9"/>
     </w:p>
     <w:p>
       <w:pPr>
@@ -4955,12 +5011,12 @@
       <w:pPr>
         <w:pStyle w:val="berschrift1"/>
       </w:pPr>
-      <w:bookmarkStart w:id="9" w:name="_Toc514932672"/>
+      <w:bookmarkStart w:id="10" w:name="_Toc514932672"/>
       <w:r>
         <w:lastRenderedPageBreak/>
         <w:t>Produktübersicht</w:t>
       </w:r>
-      <w:bookmarkEnd w:id="9"/>
+      <w:bookmarkEnd w:id="10"/>
     </w:p>
     <w:p>
       <w:pPr>
@@ -4990,7 +5046,7 @@
           <w:lang w:eastAsia="de-DE"/>
         </w:rPr>
       </w:pPr>
-      <w:bookmarkStart w:id="10" w:name="_Toc514932673"/>
+      <w:bookmarkStart w:id="11" w:name="_Toc514932673"/>
       <w:r>
         <w:rPr>
           <w:rFonts w:eastAsia="Times New Roman"/>
@@ -4998,7 +5054,7 @@
         </w:rPr>
         <w:t>Software</w:t>
       </w:r>
-      <w:bookmarkEnd w:id="10"/>
+      <w:bookmarkEnd w:id="11"/>
     </w:p>
     <w:p>
       <w:pPr>
@@ -5133,7 +5189,7 @@
           <w:lang w:eastAsia="de-DE"/>
         </w:rPr>
       </w:pPr>
-      <w:bookmarkStart w:id="11" w:name="_Toc514932674"/>
+      <w:bookmarkStart w:id="12" w:name="_Toc514932674"/>
       <w:r>
         <w:rPr>
           <w:rFonts w:eastAsia="Times New Roman"/>
@@ -5141,7 +5197,7 @@
         </w:rPr>
         <w:t>Hardware</w:t>
       </w:r>
-      <w:bookmarkEnd w:id="11"/>
+      <w:bookmarkEnd w:id="12"/>
     </w:p>
     <w:p>
       <w:pPr>
@@ -5283,7 +5339,7 @@
           <w:lang w:eastAsia="de-DE"/>
         </w:rPr>
       </w:pPr>
-      <w:bookmarkStart w:id="12" w:name="_Toc514932675"/>
+      <w:bookmarkStart w:id="13" w:name="_Toc514932675"/>
       <w:r>
         <w:rPr>
           <w:rFonts w:eastAsia="Times New Roman" w:cstheme="minorHAnsi"/>
@@ -5309,7 +5365,7 @@
         </w:rPr>
         <w:t>Orgware</w:t>
       </w:r>
-      <w:bookmarkEnd w:id="12"/>
+      <w:bookmarkEnd w:id="13"/>
     </w:p>
     <w:p>
       <w:pPr>
@@ -5360,11 +5416,11 @@
         <w:lastRenderedPageBreak/>
         <w:t xml:space="preserve"> </w:t>
       </w:r>
-      <w:bookmarkStart w:id="13" w:name="_Toc514932676"/>
+      <w:bookmarkStart w:id="14" w:name="_Toc514932676"/>
       <w:r>
         <w:t>Produktfunktionen</w:t>
       </w:r>
-      <w:bookmarkEnd w:id="13"/>
+      <w:bookmarkEnd w:id="14"/>
     </w:p>
     <w:p>
       <w:pPr>
@@ -5409,7 +5465,7 @@
           <w:lang w:eastAsia="de-DE"/>
         </w:rPr>
       </w:pPr>
-      <w:bookmarkStart w:id="14" w:name="_Toc514932677"/>
+      <w:bookmarkStart w:id="15" w:name="_Toc514932677"/>
       <w:r>
         <w:rPr>
           <w:rFonts w:eastAsia="Times New Roman"/>
@@ -5417,7 +5473,7 @@
         </w:rPr>
         <w:t>Benutzerfunktionen</w:t>
       </w:r>
-      <w:bookmarkEnd w:id="14"/>
+      <w:bookmarkEnd w:id="15"/>
     </w:p>
     <w:p>
       <w:pPr>
@@ -5799,7 +5855,7 @@
           <w:lang w:eastAsia="de-DE"/>
         </w:rPr>
       </w:pPr>
-      <w:bookmarkStart w:id="15" w:name="_Toc514932678"/>
+      <w:bookmarkStart w:id="16" w:name="_Toc514932678"/>
       <w:r>
         <w:rPr>
           <w:rFonts w:eastAsia="Times New Roman"/>
@@ -5807,7 +5863,7 @@
         </w:rPr>
         <w:t>Spielfunktionen</w:t>
       </w:r>
-      <w:bookmarkEnd w:id="15"/>
+      <w:bookmarkEnd w:id="16"/>
     </w:p>
     <w:p>
       <w:pPr>
@@ -6090,12 +6146,12 @@
       <w:pPr>
         <w:pStyle w:val="berschrift1"/>
       </w:pPr>
-      <w:bookmarkStart w:id="16" w:name="_Toc514932679"/>
+      <w:bookmarkStart w:id="17" w:name="_Toc514932679"/>
       <w:r>
         <w:lastRenderedPageBreak/>
         <w:t>Produktdaten</w:t>
       </w:r>
-      <w:bookmarkEnd w:id="16"/>
+      <w:bookmarkEnd w:id="17"/>
     </w:p>
     <w:p>
       <w:pPr>
@@ -6945,12 +7001,12 @@
       <w:pPr>
         <w:pStyle w:val="berschrift1"/>
       </w:pPr>
-      <w:bookmarkStart w:id="17" w:name="_Toc514932680"/>
+      <w:bookmarkStart w:id="18" w:name="_Toc514932680"/>
       <w:r>
         <w:lastRenderedPageBreak/>
         <w:t>Produktleistungen</w:t>
       </w:r>
-      <w:bookmarkEnd w:id="17"/>
+      <w:bookmarkEnd w:id="18"/>
     </w:p>
     <w:p>
       <w:pPr>
@@ -7035,12 +7091,12 @@
       <w:pPr>
         <w:pStyle w:val="berschrift1"/>
       </w:pPr>
-      <w:bookmarkStart w:id="18" w:name="_Toc514932681"/>
+      <w:bookmarkStart w:id="19" w:name="_Toc514932681"/>
       <w:r>
         <w:lastRenderedPageBreak/>
         <w:t>Qualitätsanforderungen</w:t>
       </w:r>
-      <w:bookmarkEnd w:id="18"/>
+      <w:bookmarkEnd w:id="19"/>
     </w:p>
     <w:p>
       <w:r>
@@ -8456,7 +8512,7 @@
       <w:pPr>
         <w:pStyle w:val="berschrift1"/>
       </w:pPr>
-      <w:bookmarkStart w:id="19" w:name="_Toc514932682"/>
+      <w:bookmarkStart w:id="20" w:name="_Toc514932682"/>
       <w:r>
         <w:lastRenderedPageBreak/>
         <w:t>Benutz</w:t>
@@ -8467,7 +8523,7 @@
       <w:r>
         <w:t>oberfläche</w:t>
       </w:r>
-      <w:bookmarkEnd w:id="19"/>
+      <w:bookmarkEnd w:id="20"/>
     </w:p>
     <w:p>
       <w:pPr>
@@ -8621,7 +8677,7 @@
       <w:pPr>
         <w:pStyle w:val="berschrift1"/>
       </w:pPr>
-      <w:bookmarkStart w:id="20" w:name="_Toc514932683"/>
+      <w:bookmarkStart w:id="21" w:name="_Toc514932683"/>
       <w:r>
         <w:lastRenderedPageBreak/>
         <w:t xml:space="preserve">Nichtfunktionale </w:t>
@@ -8629,7 +8685,7 @@
       <w:r>
         <w:t>Anforderungen</w:t>
       </w:r>
-      <w:bookmarkEnd w:id="20"/>
+      <w:bookmarkEnd w:id="21"/>
     </w:p>
     <w:p>
       <w:pPr>
@@ -8758,14 +8814,14 @@
       <w:pPr>
         <w:pStyle w:val="berschrift1"/>
       </w:pPr>
-      <w:bookmarkStart w:id="21" w:name="_Toc514932684"/>
+      <w:bookmarkStart w:id="22" w:name="_Toc514932684"/>
       <w:r>
         <w:t>Te</w:t>
       </w:r>
       <w:r>
         <w:t>chnische Produktumgebung</w:t>
       </w:r>
-      <w:bookmarkEnd w:id="21"/>
+      <w:bookmarkEnd w:id="22"/>
     </w:p>
     <w:p>
       <w:pPr>
@@ -8778,7 +8834,7 @@
           <w:lang w:eastAsia="de-DE"/>
         </w:rPr>
       </w:pPr>
-      <w:bookmarkStart w:id="22" w:name="_Toc514932685"/>
+      <w:bookmarkStart w:id="23" w:name="_Toc514932685"/>
       <w:r>
         <w:rPr>
           <w:rFonts w:eastAsia="Times New Roman"/>
@@ -8786,7 +8842,7 @@
         </w:rPr>
         <w:t>Software</w:t>
       </w:r>
-      <w:bookmarkEnd w:id="22"/>
+      <w:bookmarkEnd w:id="23"/>
       <w:r>
         <w:rPr>
           <w:rFonts w:eastAsia="Times New Roman"/>
@@ -8860,17 +8916,7 @@
           <w:szCs w:val="24"/>
           <w:lang w:eastAsia="de-DE"/>
         </w:rPr>
-        <w:t>Webbro</w:t>
-      </w:r>
-      <w:bookmarkStart w:id="23" w:name="_GoBack"/>
-      <w:bookmarkEnd w:id="23"/>
-      <w:r>
-        <w:rPr>
-          <w:sz w:val="24"/>
-          <w:szCs w:val="24"/>
-          <w:lang w:eastAsia="de-DE"/>
-        </w:rPr>
-        <w:t>wser</w:t>
+        <w:t>Webbrowser</w:t>
       </w:r>
     </w:p>
     <w:p>
@@ -9430,20 +9476,41 @@
         </w:rPr>
         <w:t>“, der E-Mail-Adresse „</w:t>
       </w:r>
-      <w:hyperlink r:id="rId9" w:history="1">
-        <w:r>
-          <w:rPr>
-            <w:rStyle w:val="Hyperlink"/>
-            <w:rFonts w:eastAsia="Times New Roman" w:cstheme="minorHAnsi"/>
-            <w:bCs/>
-            <w:kern w:val="36"/>
-            <w:sz w:val="24"/>
-            <w:szCs w:val="24"/>
-            <w:lang w:eastAsia="de-DE"/>
-          </w:rPr>
-          <w:t>max@mustermann.de</w:t>
-        </w:r>
-      </w:hyperlink>
+      <w:proofErr w:type="spellStart"/>
+      <w:r>
+        <w:fldChar w:fldCharType="begin"/>
+      </w:r>
+      <w:r>
+        <w:instrText xml:space="preserve"> HYPERLINK "mailto:max@mustermann.de" </w:instrText>
+      </w:r>
+      <w:r>
+        <w:fldChar w:fldCharType="separate"/>
+      </w:r>
+      <w:r>
+        <w:rPr>
+          <w:rStyle w:val="Hyperlink"/>
+          <w:rFonts w:eastAsia="Times New Roman" w:cstheme="minorHAnsi"/>
+          <w:bCs/>
+          <w:kern w:val="36"/>
+          <w:sz w:val="24"/>
+          <w:szCs w:val="24"/>
+          <w:lang w:eastAsia="de-DE"/>
+        </w:rPr>
+        <w:t>max@mustermann.de</w:t>
+      </w:r>
+      <w:proofErr w:type="spellEnd"/>
+      <w:r>
+        <w:rPr>
+          <w:rStyle w:val="Hyperlink"/>
+          <w:rFonts w:eastAsia="Times New Roman" w:cstheme="minorHAnsi"/>
+          <w:bCs/>
+          <w:kern w:val="36"/>
+          <w:sz w:val="24"/>
+          <w:szCs w:val="24"/>
+          <w:lang w:eastAsia="de-DE"/>
+        </w:rPr>
+        <w:fldChar w:fldCharType="end"/>
+      </w:r>
       <w:r>
         <w:rPr>
           <w:rFonts w:eastAsia="Times New Roman" w:cstheme="minorHAnsi"/>
@@ -14213,7 +14280,7 @@
 </file>
 
 <file path=customXml/itemProps2.xml><?xml version="1.0" encoding="utf-8"?>
-<ds:datastoreItem xmlns:ds="http://schemas.openxmlformats.org/officeDocument/2006/customXml" ds:itemID="{32096DCF-DD5F-46A9-8EBD-F840382305EF}">
+<ds:datastoreItem xmlns:ds="http://schemas.openxmlformats.org/officeDocument/2006/customXml" ds:itemID="{361B8BF9-620F-4FD9-9641-489B17F7A615}">
   <ds:schemaRefs>
     <ds:schemaRef ds:uri="http://schemas.openxmlformats.org/officeDocument/2006/bibliography"/>
   </ds:schemaRefs>

</xml_diff>